<commit_message>
Update UI Design from 1 to 6.docx
</commit_message>
<xml_diff>
--- a/UI design of Roster Management/UI Design from 1 to 6.docx
+++ b/UI design of Roster Management/UI Design from 1 to 6.docx
@@ -4,7 +4,7 @@
   <w:body>
     <w:p>
       <w:pPr>
-        <w:pStyle w:val="ListParagraph"/>
+        <w:pStyle w:val="a4"/>
         <w:numPr>
           <w:ilvl w:val="0"/>
           <w:numId w:val="1"/>
@@ -67,10 +67,9 @@
         </w:drawing>
       </w:r>
     </w:p>
-    <w:p/>
     <w:tbl>
       <w:tblPr>
-        <w:tblStyle w:val="TableGrid"/>
+        <w:tblStyle w:val="a3"/>
         <w:tblW w:w="0" w:type="auto"/>
         <w:tblLook w:val="04A0" w:firstRow="1" w:lastRow="0" w:firstColumn="1" w:lastColumn="0" w:noHBand="0" w:noVBand="1"/>
       </w:tblPr>
@@ -148,10 +147,7 @@
               <w:t>The login button redirect user to login page</w:t>
             </w:r>
             <w:r>
-              <w:t xml:space="preserve">. </w:t>
-            </w:r>
-            <w:r>
-              <w:t xml:space="preserve"> If staff sign in, then it </w:t>
+              <w:t xml:space="preserve">.  If staff sign in, then it </w:t>
             </w:r>
             <w:proofErr w:type="gramStart"/>
             <w:r>
@@ -165,13 +161,7 @@
               <w:t>users’</w:t>
             </w:r>
             <w:r>
-              <w:t xml:space="preserve"> </w:t>
-            </w:r>
-            <w:r>
-              <w:t>dashboards</w:t>
-            </w:r>
-            <w:r>
-              <w:t xml:space="preserve"> as if admin sign in, it redirects to admin dashboards</w:t>
+              <w:t xml:space="preserve"> dashboards as if admin sign in, it redirects to admin dashboards</w:t>
             </w:r>
           </w:p>
         </w:tc>
@@ -273,7 +263,7 @@
     <w:p/>
     <w:tbl>
       <w:tblPr>
-        <w:tblStyle w:val="TableGrid"/>
+        <w:tblStyle w:val="a3"/>
         <w:tblW w:w="0" w:type="auto"/>
         <w:tblLook w:val="04A0" w:firstRow="1" w:lastRow="0" w:firstColumn="1" w:lastColumn="0" w:noHBand="0" w:noVBand="1"/>
       </w:tblPr>
@@ -288,6 +278,7 @@
           </w:tcPr>
           <w:p>
             <w:r>
+              <w:lastRenderedPageBreak/>
               <w:t>Description</w:t>
             </w:r>
           </w:p>
@@ -381,7 +372,6 @@
         </w:tc>
       </w:tr>
     </w:tbl>
-    <w:p/>
     <w:p/>
     <w:p>
       <w:r>
@@ -446,7 +436,7 @@
     <w:p/>
     <w:tbl>
       <w:tblPr>
-        <w:tblStyle w:val="TableGrid"/>
+        <w:tblStyle w:val="a3"/>
         <w:tblW w:w="0" w:type="auto"/>
         <w:tblLook w:val="04A0" w:firstRow="1" w:lastRow="0" w:firstColumn="1" w:lastColumn="0" w:noHBand="0" w:noVBand="1"/>
       </w:tblPr>
@@ -524,13 +514,7 @@
               <w:t xml:space="preserve">Clicking register in the first page of the application redirect users on this page. </w:t>
             </w:r>
             <w:r>
-              <w:t xml:space="preserve">User can view all policies of company by clicking terms and conditions, </w:t>
-            </w:r>
-            <w:r>
-              <w:t>On the right side of bottom of the page, there is login link for the existing users</w:t>
-            </w:r>
-            <w:r>
-              <w:t>.</w:t>
+              <w:t>User can view all policies of company by clicking terms and conditions, On the right side of bottom of the page, there is login link for the existing users.</w:t>
             </w:r>
           </w:p>
         </w:tc>
@@ -561,7 +545,6 @@
     <w:p/>
     <w:p>
       <w:r>
-        <w:lastRenderedPageBreak/>
         <w:t>4.Homepage</w:t>
       </w:r>
     </w:p>
@@ -570,6 +553,7 @@
         <w:rPr>
           <w:noProof/>
         </w:rPr>
+        <w:lastRenderedPageBreak/>
         <w:drawing>
           <wp:inline distT="0" distB="0" distL="0" distR="0" wp14:anchorId="25497317" wp14:editId="4BD954D4">
             <wp:extent cx="5731510" cy="3223895"/>
@@ -622,7 +606,7 @@
     </w:p>
     <w:tbl>
       <w:tblPr>
-        <w:tblStyle w:val="TableGrid"/>
+        <w:tblStyle w:val="a3"/>
         <w:tblW w:w="0" w:type="auto"/>
         <w:tblLook w:val="04A0" w:firstRow="1" w:lastRow="0" w:firstColumn="1" w:lastColumn="0" w:noHBand="0" w:noVBand="1"/>
       </w:tblPr>
@@ -780,10 +764,9 @@
         </w:drawing>
       </w:r>
     </w:p>
-    <w:p/>
     <w:tbl>
       <w:tblPr>
-        <w:tblStyle w:val="TableGrid"/>
+        <w:tblStyle w:val="a3"/>
         <w:tblW w:w="0" w:type="auto"/>
         <w:tblLook w:val="04A0" w:firstRow="1" w:lastRow="0" w:firstColumn="1" w:lastColumn="0" w:noHBand="0" w:noVBand="1"/>
       </w:tblPr>
@@ -798,6 +781,7 @@
           </w:tcPr>
           <w:p>
             <w:r>
+              <w:lastRenderedPageBreak/>
               <w:t>Description</w:t>
             </w:r>
           </w:p>
@@ -889,7 +873,6 @@
         </w:tc>
       </w:tr>
     </w:tbl>
-    <w:p/>
     <w:p/>
     <w:p>
       <w:r>
@@ -946,7 +929,7 @@
     </w:p>
     <w:tbl>
       <w:tblPr>
-        <w:tblStyle w:val="TableGrid"/>
+        <w:tblStyle w:val="a3"/>
         <w:tblW w:w="0" w:type="auto"/>
         <w:tblLook w:val="04A0" w:firstRow="1" w:lastRow="0" w:firstColumn="1" w:lastColumn="0" w:noHBand="0" w:noVBand="1"/>
       </w:tblPr>
@@ -1156,7 +1139,7 @@
   <w:docDefaults>
     <w:rPrDefault>
       <w:rPr>
-        <w:rFonts w:asciiTheme="minorHAnsi" w:eastAsiaTheme="minorHAnsi" w:hAnsiTheme="minorHAnsi" w:cstheme="minorBidi"/>
+        <w:rFonts w:asciiTheme="minorHAnsi" w:eastAsiaTheme="minorEastAsia" w:hAnsiTheme="minorHAnsi" w:cstheme="minorBidi"/>
         <w:sz w:val="22"/>
         <w:szCs w:val="22"/>
         <w:lang w:val="en-AU" w:eastAsia="en-US" w:bidi="ar-SA"/>
@@ -1546,17 +1529,17 @@
     <w:lsdException w:name="Unresolved Mention" w:semiHidden="1" w:unhideWhenUsed="1"/>
     <w:lsdException w:name="Smart Link" w:semiHidden="1" w:unhideWhenUsed="1"/>
   </w:latentStyles>
-  <w:style w:type="paragraph" w:default="1" w:styleId="Normal">
+  <w:style w:type="paragraph" w:default="1" w:styleId="a">
     <w:name w:val="Normal"/>
     <w:qFormat/>
   </w:style>
-  <w:style w:type="character" w:default="1" w:styleId="DefaultParagraphFont">
+  <w:style w:type="character" w:default="1" w:styleId="a0">
     <w:name w:val="Default Paragraph Font"/>
     <w:uiPriority w:val="1"/>
     <w:semiHidden/>
     <w:unhideWhenUsed/>
   </w:style>
-  <w:style w:type="table" w:default="1" w:styleId="TableNormal">
+  <w:style w:type="table" w:default="1" w:styleId="a1">
     <w:name w:val="Normal Table"/>
     <w:uiPriority w:val="99"/>
     <w:semiHidden/>
@@ -1571,15 +1554,15 @@
       </w:tblCellMar>
     </w:tblPr>
   </w:style>
-  <w:style w:type="numbering" w:default="1" w:styleId="NoList">
+  <w:style w:type="numbering" w:default="1" w:styleId="a2">
     <w:name w:val="No List"/>
     <w:uiPriority w:val="99"/>
     <w:semiHidden/>
     <w:unhideWhenUsed/>
   </w:style>
-  <w:style w:type="table" w:styleId="TableGrid">
+  <w:style w:type="table" w:styleId="a3">
     <w:name w:val="Table Grid"/>
-    <w:basedOn w:val="TableNormal"/>
+    <w:basedOn w:val="a1"/>
     <w:uiPriority w:val="39"/>
     <w:rsid w:val="00CF4C45"/>
     <w:pPr>
@@ -1596,9 +1579,9 @@
       </w:tblBorders>
     </w:tblPr>
   </w:style>
-  <w:style w:type="paragraph" w:styleId="ListParagraph">
+  <w:style w:type="paragraph" w:styleId="a4">
     <w:name w:val="List Paragraph"/>
-    <w:basedOn w:val="Normal"/>
+    <w:basedOn w:val="a"/>
     <w:uiPriority w:val="34"/>
     <w:qFormat/>
     <w:rsid w:val="001541A0"/>

</xml_diff>